<commit_message>
Nuevos diagramas e historias de usuario
</commit_message>
<xml_diff>
--- a/Historias de Usuario/CU0007-MI-12-Buscar_Usuario.docx
+++ b/Historias de Usuario/CU0007-MI-12-Buscar_Usuario.docx
@@ -321,6 +321,15 @@
               </w:rPr>
               <w:t xml:space="preserve">Fecha: </w:t>
             </w:r>
+            <w:r>
+              <w:rPr>
+                <w:rFonts w:ascii="Arial" w:eastAsia="Arial" w:hAnsi="Arial" w:cs="Arial"/>
+                <w:color w:val="000000"/>
+                <w:sz w:val="20"/>
+                <w:szCs w:val="20"/>
+              </w:rPr>
+              <w:t>23/04/2021</w:t>
+            </w:r>
           </w:p>
         </w:tc>
       </w:tr>
@@ -347,252 +356,6 @@
     </w:p>
     <w:p>
       <w:pPr>
-        <w:jc w:val="center"/>
-        <w:rPr>
-          <w:rFonts w:ascii="Arial" w:eastAsia="Arial" w:hAnsi="Arial" w:cs="Arial"/>
-          <w:sz w:val="20"/>
-          <w:szCs w:val="20"/>
-        </w:rPr>
-      </w:pPr>
-    </w:p>
-    <w:p>
-      <w:pPr>
-        <w:jc w:val="center"/>
-        <w:rPr>
-          <w:rFonts w:ascii="Arial" w:eastAsia="Arial" w:hAnsi="Arial" w:cs="Arial"/>
-          <w:sz w:val="20"/>
-          <w:szCs w:val="20"/>
-        </w:rPr>
-      </w:pPr>
-    </w:p>
-    <w:p>
-      <w:pPr>
-        <w:jc w:val="center"/>
-        <w:rPr>
-          <w:rFonts w:ascii="Arial" w:eastAsia="Arial" w:hAnsi="Arial" w:cs="Arial"/>
-          <w:sz w:val="20"/>
-          <w:szCs w:val="20"/>
-        </w:rPr>
-      </w:pPr>
-    </w:p>
-    <w:p>
-      <w:pPr>
-        <w:jc w:val="center"/>
-        <w:rPr>
-          <w:rFonts w:ascii="Arial" w:eastAsia="Arial" w:hAnsi="Arial" w:cs="Arial"/>
-          <w:sz w:val="20"/>
-          <w:szCs w:val="20"/>
-        </w:rPr>
-      </w:pPr>
-    </w:p>
-    <w:p>
-      <w:pPr>
-        <w:jc w:val="center"/>
-        <w:rPr>
-          <w:rFonts w:ascii="Arial" w:eastAsia="Arial" w:hAnsi="Arial" w:cs="Arial"/>
-          <w:sz w:val="20"/>
-          <w:szCs w:val="20"/>
-        </w:rPr>
-      </w:pPr>
-    </w:p>
-    <w:p>
-      <w:pPr>
-        <w:jc w:val="center"/>
-        <w:rPr>
-          <w:rFonts w:ascii="Arial" w:eastAsia="Arial" w:hAnsi="Arial" w:cs="Arial"/>
-          <w:sz w:val="20"/>
-          <w:szCs w:val="20"/>
-        </w:rPr>
-      </w:pPr>
-    </w:p>
-    <w:p>
-      <w:pPr>
-        <w:jc w:val="center"/>
-        <w:rPr>
-          <w:rFonts w:ascii="Arial" w:eastAsia="Arial" w:hAnsi="Arial" w:cs="Arial"/>
-          <w:sz w:val="20"/>
-          <w:szCs w:val="20"/>
-        </w:rPr>
-      </w:pPr>
-    </w:p>
-    <w:p>
-      <w:pPr>
-        <w:jc w:val="center"/>
-        <w:rPr>
-          <w:rFonts w:ascii="Arial" w:eastAsia="Arial" w:hAnsi="Arial" w:cs="Arial"/>
-          <w:sz w:val="20"/>
-          <w:szCs w:val="20"/>
-        </w:rPr>
-      </w:pPr>
-    </w:p>
-    <w:p>
-      <w:pPr>
-        <w:jc w:val="center"/>
-        <w:rPr>
-          <w:rFonts w:ascii="Arial" w:eastAsia="Arial" w:hAnsi="Arial" w:cs="Arial"/>
-          <w:sz w:val="20"/>
-          <w:szCs w:val="20"/>
-        </w:rPr>
-      </w:pPr>
-    </w:p>
-    <w:p>
-      <w:pPr>
-        <w:jc w:val="center"/>
-        <w:rPr>
-          <w:rFonts w:ascii="Arial" w:eastAsia="Arial" w:hAnsi="Arial" w:cs="Arial"/>
-          <w:sz w:val="20"/>
-          <w:szCs w:val="20"/>
-        </w:rPr>
-      </w:pPr>
-    </w:p>
-    <w:p>
-      <w:pPr>
-        <w:jc w:val="center"/>
-        <w:rPr>
-          <w:rFonts w:ascii="Arial" w:eastAsia="Arial" w:hAnsi="Arial" w:cs="Arial"/>
-          <w:sz w:val="20"/>
-          <w:szCs w:val="20"/>
-        </w:rPr>
-      </w:pPr>
-    </w:p>
-    <w:p>
-      <w:pPr>
-        <w:jc w:val="center"/>
-        <w:rPr>
-          <w:rFonts w:ascii="Arial" w:eastAsia="Arial" w:hAnsi="Arial" w:cs="Arial"/>
-          <w:sz w:val="20"/>
-          <w:szCs w:val="20"/>
-        </w:rPr>
-      </w:pPr>
-    </w:p>
-    <w:p>
-      <w:pPr>
-        <w:jc w:val="center"/>
-        <w:rPr>
-          <w:rFonts w:ascii="Arial" w:eastAsia="Arial" w:hAnsi="Arial" w:cs="Arial"/>
-          <w:sz w:val="20"/>
-          <w:szCs w:val="20"/>
-        </w:rPr>
-      </w:pPr>
-    </w:p>
-    <w:p>
-      <w:pPr>
-        <w:jc w:val="center"/>
-        <w:rPr>
-          <w:rFonts w:ascii="Arial" w:eastAsia="Arial" w:hAnsi="Arial" w:cs="Arial"/>
-          <w:sz w:val="20"/>
-          <w:szCs w:val="20"/>
-        </w:rPr>
-      </w:pPr>
-    </w:p>
-    <w:p>
-      <w:pPr>
-        <w:jc w:val="center"/>
-        <w:rPr>
-          <w:rFonts w:ascii="Arial" w:eastAsia="Arial" w:hAnsi="Arial" w:cs="Arial"/>
-          <w:sz w:val="20"/>
-          <w:szCs w:val="20"/>
-        </w:rPr>
-      </w:pPr>
-    </w:p>
-    <w:p>
-      <w:pPr>
-        <w:jc w:val="center"/>
-        <w:rPr>
-          <w:rFonts w:ascii="Arial" w:eastAsia="Arial" w:hAnsi="Arial" w:cs="Arial"/>
-          <w:sz w:val="20"/>
-          <w:szCs w:val="20"/>
-        </w:rPr>
-      </w:pPr>
-    </w:p>
-    <w:p>
-      <w:pPr>
-        <w:jc w:val="center"/>
-        <w:rPr>
-          <w:rFonts w:ascii="Arial" w:eastAsia="Arial" w:hAnsi="Arial" w:cs="Arial"/>
-          <w:sz w:val="20"/>
-          <w:szCs w:val="20"/>
-        </w:rPr>
-      </w:pPr>
-    </w:p>
-    <w:p>
-      <w:pPr>
-        <w:jc w:val="center"/>
-        <w:rPr>
-          <w:rFonts w:ascii="Arial" w:eastAsia="Arial" w:hAnsi="Arial" w:cs="Arial"/>
-          <w:sz w:val="20"/>
-          <w:szCs w:val="20"/>
-        </w:rPr>
-      </w:pPr>
-    </w:p>
-    <w:p>
-      <w:pPr>
-        <w:jc w:val="center"/>
-        <w:rPr>
-          <w:rFonts w:ascii="Arial" w:eastAsia="Arial" w:hAnsi="Arial" w:cs="Arial"/>
-          <w:sz w:val="20"/>
-          <w:szCs w:val="20"/>
-        </w:rPr>
-      </w:pPr>
-    </w:p>
-    <w:p>
-      <w:pPr>
-        <w:jc w:val="center"/>
-        <w:rPr>
-          <w:rFonts w:ascii="Arial" w:eastAsia="Arial" w:hAnsi="Arial" w:cs="Arial"/>
-          <w:sz w:val="20"/>
-          <w:szCs w:val="20"/>
-        </w:rPr>
-      </w:pPr>
-    </w:p>
-    <w:p>
-      <w:pPr>
-        <w:jc w:val="center"/>
-        <w:rPr>
-          <w:rFonts w:ascii="Arial" w:eastAsia="Arial" w:hAnsi="Arial" w:cs="Arial"/>
-          <w:sz w:val="20"/>
-          <w:szCs w:val="20"/>
-        </w:rPr>
-      </w:pPr>
-    </w:p>
-    <w:p>
-      <w:pPr>
-        <w:jc w:val="center"/>
-        <w:rPr>
-          <w:rFonts w:ascii="Arial" w:eastAsia="Arial" w:hAnsi="Arial" w:cs="Arial"/>
-          <w:sz w:val="20"/>
-          <w:szCs w:val="20"/>
-        </w:rPr>
-      </w:pPr>
-    </w:p>
-    <w:p>
-      <w:pPr>
-        <w:jc w:val="center"/>
-        <w:rPr>
-          <w:rFonts w:ascii="Arial" w:eastAsia="Arial" w:hAnsi="Arial" w:cs="Arial"/>
-          <w:sz w:val="20"/>
-          <w:szCs w:val="20"/>
-        </w:rPr>
-      </w:pPr>
-    </w:p>
-    <w:p>
-      <w:pPr>
-        <w:jc w:val="center"/>
-        <w:rPr>
-          <w:rFonts w:ascii="Arial" w:eastAsia="Arial" w:hAnsi="Arial" w:cs="Arial"/>
-          <w:sz w:val="20"/>
-          <w:szCs w:val="20"/>
-        </w:rPr>
-      </w:pPr>
-    </w:p>
-    <w:p>
-      <w:pPr>
-        <w:jc w:val="center"/>
-      </w:pPr>
-    </w:p>
-    <w:p>
-      <w:pPr>
-        <w:jc w:val="center"/>
         <w:rPr>
           <w:rFonts w:ascii="Arial" w:eastAsia="Arial" w:hAnsi="Arial" w:cs="Arial"/>
           <w:sz w:val="20"/>
@@ -661,7 +424,6 @@
                 <w:sz w:val="20"/>
                 <w:szCs w:val="20"/>
               </w:rPr>
-              <w:lastRenderedPageBreak/>
               <w:t>Código</w:t>
             </w:r>
           </w:p>
@@ -691,7 +453,15 @@
                 <w:sz w:val="20"/>
                 <w:szCs w:val="20"/>
               </w:rPr>
-              <w:t>CU0001</w:t>
+              <w:t>CU000</w:t>
+            </w:r>
+            <w:r>
+              <w:rPr>
+                <w:rFonts w:ascii="Arial" w:eastAsia="Arial" w:hAnsi="Arial" w:cs="Arial"/>
+                <w:sz w:val="20"/>
+                <w:szCs w:val="20"/>
+              </w:rPr>
+              <w:t>7</w:t>
             </w:r>
           </w:p>
         </w:tc>
@@ -1085,6 +855,14 @@
                 <w:szCs w:val="20"/>
               </w:rPr>
             </w:pPr>
+            <w:r>
+              <w:rPr>
+                <w:rFonts w:ascii="Arial" w:eastAsia="Arial" w:hAnsi="Arial" w:cs="Arial"/>
+                <w:sz w:val="20"/>
+                <w:szCs w:val="20"/>
+              </w:rPr>
+              <w:t>Martin Mosqueira</w:t>
+            </w:r>
           </w:p>
         </w:tc>
       </w:tr>
@@ -1229,6 +1007,14 @@
                 <w:szCs w:val="20"/>
               </w:rPr>
             </w:pPr>
+            <w:r>
+              <w:rPr>
+                <w:rFonts w:ascii="Arial" w:eastAsia="Arial" w:hAnsi="Arial" w:cs="Arial"/>
+                <w:sz w:val="20"/>
+                <w:szCs w:val="20"/>
+              </w:rPr>
+              <w:t>Martin Mosqueira</w:t>
+            </w:r>
           </w:p>
         </w:tc>
       </w:tr>
@@ -1710,15 +1496,6 @@
         <w:br w:type="page"/>
       </w:r>
     </w:p>
-    <w:p>
-      <w:pPr>
-        <w:rPr>
-          <w:rFonts w:ascii="Arial" w:eastAsia="Arial" w:hAnsi="Arial" w:cs="Arial"/>
-          <w:sz w:val="20"/>
-          <w:szCs w:val="20"/>
-        </w:rPr>
-      </w:pPr>
-    </w:p>
     <w:tbl>
       <w:tblPr>
         <w:tblStyle w:val="a2"/>
@@ -1758,6 +1535,7 @@
                 <w:sz w:val="20"/>
                 <w:szCs w:val="20"/>
               </w:rPr>
+              <w:lastRenderedPageBreak/>
               <w:t xml:space="preserve"> Curso Normal</w:t>
             </w:r>
           </w:p>
@@ -2056,6 +1834,14 @@
               </w:rPr>
               <w:t>pantalla</w:t>
             </w:r>
+            <w:r>
+              <w:rPr>
+                <w:rFonts w:ascii="Arial" w:eastAsia="Arial" w:hAnsi="Arial" w:cs="Arial"/>
+                <w:sz w:val="20"/>
+                <w:szCs w:val="20"/>
+              </w:rPr>
+              <w:t>.</w:t>
+            </w:r>
           </w:p>
         </w:tc>
       </w:tr>
@@ -2104,15 +1890,7 @@
                 <w:sz w:val="20"/>
                 <w:szCs w:val="20"/>
               </w:rPr>
-              <w:t xml:space="preserve">El sistema muestra </w:t>
-            </w:r>
-            <w:r>
-              <w:rPr>
-                <w:rFonts w:ascii="Arial" w:eastAsia="Arial" w:hAnsi="Arial" w:cs="Arial"/>
-                <w:sz w:val="20"/>
-                <w:szCs w:val="20"/>
-              </w:rPr>
-              <w:t>un historial de búsqueda si el Usuario Registrado ha realizado búsquedas anteriormente en el sistema (esta opción puede desactivarse en configuraciones)</w:t>
+              <w:t>La</w:t>
             </w:r>
             <w:r>
               <w:rPr>
@@ -2121,6 +1899,38 @@
                 <w:szCs w:val="20"/>
               </w:rPr>
               <w:t xml:space="preserve"> </w:t>
+            </w:r>
+            <w:r>
+              <w:rPr>
+                <w:rFonts w:ascii="Arial" w:eastAsia="Arial" w:hAnsi="Arial" w:cs="Arial"/>
+                <w:sz w:val="20"/>
+                <w:szCs w:val="20"/>
+              </w:rPr>
+              <w:t>aplicación</w:t>
+            </w:r>
+            <w:r>
+              <w:rPr>
+                <w:rFonts w:ascii="Arial" w:eastAsia="Arial" w:hAnsi="Arial" w:cs="Arial"/>
+                <w:sz w:val="20"/>
+                <w:szCs w:val="20"/>
+              </w:rPr>
+              <w:t xml:space="preserve"> muestra </w:t>
+            </w:r>
+            <w:r>
+              <w:rPr>
+                <w:rFonts w:ascii="Arial" w:eastAsia="Arial" w:hAnsi="Arial" w:cs="Arial"/>
+                <w:sz w:val="20"/>
+                <w:szCs w:val="20"/>
+              </w:rPr>
+              <w:t>un historial de búsqueda si el Usuario Registrado ha realizado búsquedas anteriormente en el sistema</w:t>
+            </w:r>
+            <w:r>
+              <w:rPr>
+                <w:rFonts w:ascii="Arial" w:eastAsia="Arial" w:hAnsi="Arial" w:cs="Arial"/>
+                <w:sz w:val="20"/>
+                <w:szCs w:val="20"/>
+              </w:rPr>
+              <w:t>.</w:t>
             </w:r>
           </w:p>
         </w:tc>
@@ -2194,7 +2004,39 @@
                 <w:sz w:val="20"/>
                 <w:szCs w:val="20"/>
               </w:rPr>
-              <w:t xml:space="preserve">del integrante registrado en el sistema </w:t>
+              <w:t xml:space="preserve">del integrante registrado en </w:t>
+            </w:r>
+            <w:r>
+              <w:rPr>
+                <w:rFonts w:ascii="Arial" w:eastAsia="Arial" w:hAnsi="Arial" w:cs="Arial"/>
+                <w:sz w:val="20"/>
+                <w:szCs w:val="20"/>
+              </w:rPr>
+              <w:t>la</w:t>
+            </w:r>
+            <w:r>
+              <w:rPr>
+                <w:rFonts w:ascii="Arial" w:eastAsia="Arial" w:hAnsi="Arial" w:cs="Arial"/>
+                <w:sz w:val="20"/>
+                <w:szCs w:val="20"/>
+              </w:rPr>
+              <w:t xml:space="preserve"> </w:t>
+            </w:r>
+            <w:r>
+              <w:rPr>
+                <w:rFonts w:ascii="Arial" w:eastAsia="Arial" w:hAnsi="Arial" w:cs="Arial"/>
+                <w:sz w:val="20"/>
+                <w:szCs w:val="20"/>
+              </w:rPr>
+              <w:t>aplicación</w:t>
+            </w:r>
+            <w:r>
+              <w:rPr>
+                <w:rFonts w:ascii="Arial" w:eastAsia="Arial" w:hAnsi="Arial" w:cs="Arial"/>
+                <w:sz w:val="20"/>
+                <w:szCs w:val="20"/>
+              </w:rPr>
+              <w:t xml:space="preserve"> </w:t>
             </w:r>
             <w:r>
               <w:rPr>
@@ -2203,6 +2045,14 @@
                 <w:szCs w:val="20"/>
               </w:rPr>
               <w:t>o nombre completo.</w:t>
+            </w:r>
+            <w:r>
+              <w:rPr>
+                <w:rFonts w:ascii="Arial" w:eastAsia="Arial" w:hAnsi="Arial" w:cs="Arial"/>
+                <w:sz w:val="20"/>
+                <w:szCs w:val="20"/>
+              </w:rPr>
+              <w:t xml:space="preserve"> {cd 1.0}</w:t>
             </w:r>
           </w:p>
         </w:tc>
@@ -2252,7 +2102,43 @@
                 <w:sz w:val="20"/>
                 <w:szCs w:val="20"/>
               </w:rPr>
-              <w:t>El Usuario Registrado presiona el botono buscar del sistema.</w:t>
+              <w:t>El Usuario Registrado presiona el botono buscar de</w:t>
+            </w:r>
+            <w:r>
+              <w:rPr>
+                <w:rFonts w:ascii="Arial" w:eastAsia="Arial" w:hAnsi="Arial" w:cs="Arial"/>
+                <w:sz w:val="20"/>
+                <w:szCs w:val="20"/>
+              </w:rPr>
+              <w:t xml:space="preserve"> la aplicación. </w:t>
+            </w:r>
+            <w:proofErr w:type="gramStart"/>
+            <w:r>
+              <w:rPr>
+                <w:rFonts w:ascii="Arial" w:eastAsia="Arial" w:hAnsi="Arial" w:cs="Arial"/>
+                <w:sz w:val="20"/>
+                <w:szCs w:val="20"/>
+              </w:rPr>
+              <w:t xml:space="preserve">{ </w:t>
+            </w:r>
+            <w:proofErr w:type="spellStart"/>
+            <w:r>
+              <w:rPr>
+                <w:rFonts w:ascii="Arial" w:eastAsia="Arial" w:hAnsi="Arial" w:cs="Arial"/>
+                <w:sz w:val="20"/>
+                <w:szCs w:val="20"/>
+              </w:rPr>
+              <w:t>sf</w:t>
+            </w:r>
+            <w:proofErr w:type="spellEnd"/>
+            <w:proofErr w:type="gramEnd"/>
+            <w:r>
+              <w:rPr>
+                <w:rFonts w:ascii="Arial" w:eastAsia="Arial" w:hAnsi="Arial" w:cs="Arial"/>
+                <w:sz w:val="20"/>
+                <w:szCs w:val="20"/>
+              </w:rPr>
+              <w:t xml:space="preserve"> 1.0}</w:t>
             </w:r>
           </w:p>
         </w:tc>
@@ -2305,7 +2191,23 @@
                 <w:sz w:val="20"/>
                 <w:szCs w:val="20"/>
               </w:rPr>
-              <w:t>El sistema muestra todas las coincidencias referentes a la búsqueda (Nombre del usuario, Grupo al que pertenece, Cargo, Foto)</w:t>
+              <w:t xml:space="preserve">La aplicación </w:t>
+            </w:r>
+            <w:r>
+              <w:rPr>
+                <w:rFonts w:ascii="Arial" w:eastAsia="Arial" w:hAnsi="Arial" w:cs="Arial"/>
+                <w:sz w:val="20"/>
+                <w:szCs w:val="20"/>
+              </w:rPr>
+              <w:t>muestra todas las coincidencias referentes a la búsqueda (Nombre del usuario, Grupo al que pertenece, Foto)</w:t>
+            </w:r>
+            <w:r>
+              <w:rPr>
+                <w:rFonts w:ascii="Arial" w:eastAsia="Arial" w:hAnsi="Arial" w:cs="Arial"/>
+                <w:sz w:val="20"/>
+                <w:szCs w:val="20"/>
+              </w:rPr>
+              <w:t>.</w:t>
             </w:r>
           </w:p>
         </w:tc>
@@ -2361,11 +2263,7 @@
         </w:tc>
       </w:tr>
     </w:tbl>
-    <w:p>
-      <w:r>
-        <w:br w:type="page"/>
-      </w:r>
-    </w:p>
+    <w:p/>
     <w:p/>
     <w:tbl>
       <w:tblPr>
@@ -2669,12 +2567,122 @@
       </w:tr>
       <w:tr>
         <w:trPr>
-          <w:trHeight w:val="825"/>
+          <w:trHeight w:val="565"/>
         </w:trPr>
         <w:tc>
           <w:tcPr>
             <w:tcW w:w="1460" w:type="dxa"/>
             <w:tcBorders>
+              <w:left w:val="single" w:sz="4" w:space="0" w:color="000000"/>
+              <w:bottom w:val="single" w:sz="4" w:space="0" w:color="auto"/>
+            </w:tcBorders>
+            <w:vAlign w:val="center"/>
+          </w:tcPr>
+          <w:p>
+            <w:pPr>
+              <w:jc w:val="center"/>
+              <w:rPr>
+                <w:rFonts w:ascii="Arial" w:eastAsia="Arial" w:hAnsi="Arial" w:cs="Arial"/>
+                <w:sz w:val="20"/>
+                <w:szCs w:val="20"/>
+              </w:rPr>
+            </w:pPr>
+            <w:r>
+              <w:rPr>
+                <w:rFonts w:ascii="Arial" w:eastAsia="Arial" w:hAnsi="Arial" w:cs="Arial"/>
+                <w:sz w:val="20"/>
+                <w:szCs w:val="20"/>
+              </w:rPr>
+              <w:t>1.</w:t>
+            </w:r>
+            <w:r>
+              <w:rPr>
+                <w:rFonts w:ascii="Arial" w:eastAsia="Arial" w:hAnsi="Arial" w:cs="Arial"/>
+                <w:sz w:val="20"/>
+                <w:szCs w:val="20"/>
+              </w:rPr>
+              <w:t>0</w:t>
+            </w:r>
+            <w:r>
+              <w:rPr>
+                <w:rFonts w:ascii="Arial" w:eastAsia="Arial" w:hAnsi="Arial" w:cs="Arial"/>
+                <w:sz w:val="20"/>
+                <w:szCs w:val="20"/>
+              </w:rPr>
+              <w:t>.1</w:t>
+            </w:r>
+          </w:p>
+        </w:tc>
+        <w:tc>
+          <w:tcPr>
+            <w:tcW w:w="7417" w:type="dxa"/>
+            <w:tcBorders>
+              <w:left w:val="single" w:sz="4" w:space="0" w:color="000000"/>
+              <w:bottom w:val="single" w:sz="4" w:space="0" w:color="auto"/>
+              <w:right w:val="single" w:sz="4" w:space="0" w:color="000000"/>
+            </w:tcBorders>
+            <w:vAlign w:val="center"/>
+          </w:tcPr>
+          <w:p>
+            <w:pPr>
+              <w:rPr>
+                <w:rFonts w:ascii="Arial" w:eastAsia="Arial" w:hAnsi="Arial" w:cs="Arial"/>
+                <w:sz w:val="20"/>
+                <w:szCs w:val="20"/>
+              </w:rPr>
+            </w:pPr>
+            <w:r>
+              <w:rPr>
+                <w:rFonts w:ascii="Arial" w:eastAsia="Arial" w:hAnsi="Arial" w:cs="Arial"/>
+                <w:sz w:val="20"/>
+                <w:szCs w:val="20"/>
+              </w:rPr>
+              <w:t>La</w:t>
+            </w:r>
+            <w:r>
+              <w:rPr>
+                <w:rFonts w:ascii="Arial" w:eastAsia="Arial" w:hAnsi="Arial" w:cs="Arial"/>
+                <w:sz w:val="20"/>
+                <w:szCs w:val="20"/>
+              </w:rPr>
+              <w:t xml:space="preserve"> </w:t>
+            </w:r>
+            <w:r>
+              <w:rPr>
+                <w:rFonts w:ascii="Arial" w:eastAsia="Arial" w:hAnsi="Arial" w:cs="Arial"/>
+                <w:sz w:val="20"/>
+                <w:szCs w:val="20"/>
+              </w:rPr>
+              <w:t>aplicación</w:t>
+            </w:r>
+            <w:r>
+              <w:rPr>
+                <w:rFonts w:ascii="Arial" w:eastAsia="Arial" w:hAnsi="Arial" w:cs="Arial"/>
+                <w:sz w:val="20"/>
+                <w:szCs w:val="20"/>
+              </w:rPr>
+              <w:t xml:space="preserve"> debe mostrar </w:t>
+            </w:r>
+            <w:r>
+              <w:rPr>
+                <w:rFonts w:ascii="Arial" w:eastAsia="Arial" w:hAnsi="Arial" w:cs="Arial"/>
+                <w:sz w:val="20"/>
+                <w:szCs w:val="20"/>
+              </w:rPr>
+              <w:t>un mensaje “No se encontraron resultados”</w:t>
+            </w:r>
+          </w:p>
+        </w:tc>
+      </w:tr>
+      <w:tr>
+        <w:trPr>
+          <w:trHeight w:val="451"/>
+        </w:trPr>
+        <w:tc>
+          <w:tcPr>
+            <w:tcW w:w="1460" w:type="dxa"/>
+            <w:tcBorders>
+              <w:top w:val="single" w:sz="4" w:space="0" w:color="auto"/>
               <w:left w:val="single" w:sz="4" w:space="0" w:color="000000"/>
               <w:bottom w:val="single" w:sz="4" w:space="0" w:color="000000"/>
             </w:tcBorders>
@@ -2695,23 +2703,7 @@
                 <w:sz w:val="20"/>
                 <w:szCs w:val="20"/>
               </w:rPr>
-              <w:t>1.</w:t>
-            </w:r>
-            <w:r>
-              <w:rPr>
-                <w:rFonts w:ascii="Arial" w:eastAsia="Arial" w:hAnsi="Arial" w:cs="Arial"/>
-                <w:sz w:val="20"/>
-                <w:szCs w:val="20"/>
-              </w:rPr>
-              <w:t>0</w:t>
-            </w:r>
-            <w:r>
-              <w:rPr>
-                <w:rFonts w:ascii="Arial" w:eastAsia="Arial" w:hAnsi="Arial" w:cs="Arial"/>
-                <w:sz w:val="20"/>
-                <w:szCs w:val="20"/>
-              </w:rPr>
-              <w:t>.1</w:t>
+              <w:t>1.0.2</w:t>
             </w:r>
           </w:p>
         </w:tc>
@@ -2719,6 +2711,7 @@
           <w:tcPr>
             <w:tcW w:w="7417" w:type="dxa"/>
             <w:tcBorders>
+              <w:top w:val="single" w:sz="4" w:space="0" w:color="auto"/>
               <w:left w:val="single" w:sz="4" w:space="0" w:color="000000"/>
               <w:bottom w:val="single" w:sz="4" w:space="0" w:color="000000"/>
               <w:right w:val="single" w:sz="4" w:space="0" w:color="000000"/>
@@ -2739,26 +2732,13 @@
                 <w:sz w:val="20"/>
                 <w:szCs w:val="20"/>
               </w:rPr>
-              <w:t xml:space="preserve">El sistema debe mostrar </w:t>
-            </w:r>
-            <w:r>
-              <w:rPr>
-                <w:rFonts w:ascii="Arial" w:eastAsia="Arial" w:hAnsi="Arial" w:cs="Arial"/>
-                <w:sz w:val="20"/>
-                <w:szCs w:val="20"/>
-              </w:rPr>
-              <w:t>un mensaje “No se encontraron resultados”</w:t>
+              <w:t>Ir al paso 3</w:t>
             </w:r>
           </w:p>
         </w:tc>
       </w:tr>
     </w:tbl>
     <w:p/>
-    <w:p>
-      <w:r>
-        <w:br w:type="page"/>
-      </w:r>
-    </w:p>
     <w:p/>
     <w:tbl>
       <w:tblPr>
@@ -3136,7 +3116,23 @@
                 <w:sz w:val="20"/>
                 <w:szCs w:val="20"/>
               </w:rPr>
-              <w:t xml:space="preserve"> 50)</w:t>
+              <w:t xml:space="preserve"> </w:t>
+            </w:r>
+            <w:r>
+              <w:rPr>
+                <w:rFonts w:ascii="Arial" w:eastAsia="Arial" w:hAnsi="Arial" w:cs="Arial"/>
+                <w:sz w:val="20"/>
+                <w:szCs w:val="20"/>
+              </w:rPr>
+              <w:t>15</w:t>
+            </w:r>
+            <w:r>
+              <w:rPr>
+                <w:rFonts w:ascii="Arial" w:eastAsia="Arial" w:hAnsi="Arial" w:cs="Arial"/>
+                <w:sz w:val="20"/>
+                <w:szCs w:val="20"/>
+              </w:rPr>
+              <w:t>)</w:t>
             </w:r>
           </w:p>
           <w:p>
@@ -3352,11 +3348,6 @@
         </w:tc>
       </w:tr>
     </w:tbl>
-    <w:p>
-      <w:r>
-        <w:br w:type="page"/>
-      </w:r>
-    </w:p>
     <w:p/>
     <w:tbl>
       <w:tblPr>
@@ -3416,6 +3407,7 @@
                 <w:sz w:val="20"/>
                 <w:szCs w:val="20"/>
               </w:rPr>
+              <w:lastRenderedPageBreak/>
               <w:t>Observaciones</w:t>
             </w:r>
           </w:p>

</xml_diff>